<commit_message>
Updated meeting minutes for 4-29
</commit_message>
<xml_diff>
--- a/Documents/Meetings/4_29_2015/29_Minutes.docx
+++ b/Documents/Meetings/4_29_2015/29_Minutes.docx
@@ -545,9 +545,19 @@
       </w:pPr>
       <w:r>
         <w:rPr>
-          <w:szCs w:val="24"/>
-        </w:rPr>
-        <w:t>Swap function &amp; button</w:t>
+          <w:sz w:val="24"/>
+          <w:szCs w:val="24"/>
+        </w:rPr>
+        <w:t>Swap function &amp; butto</w:t>
+      </w:r>
+      <w:bookmarkStart w:id="0" w:name="_GoBack"/>
+      <w:bookmarkEnd w:id="0"/>
+      <w:r>
+        <w:rPr>
+          <w:sz w:val="24"/>
+          <w:szCs w:val="24"/>
+        </w:rPr>
+        <w:t>n</w:t>
       </w:r>
     </w:p>
     <w:p>
@@ -564,6 +574,7 @@
       </w:pPr>
       <w:r>
         <w:rPr>
+          <w:sz w:val="24"/>
           <w:szCs w:val="24"/>
         </w:rPr>
         <w:t>Open previously saved file exam schedule</w:t>
@@ -583,6 +594,7 @@
       </w:pPr>
       <w:r>
         <w:rPr>
+          <w:sz w:val="24"/>
           <w:szCs w:val="24"/>
         </w:rPr>
         <w:t>Print</w:t>
@@ -602,12 +614,14 @@
       </w:pPr>
       <w:r>
         <w:rPr>
+          <w:sz w:val="24"/>
           <w:szCs w:val="24"/>
         </w:rPr>
         <w:t>Limit to two administrative users</w:t>
       </w:r>
       <w:r>
         <w:rPr>
+          <w:sz w:val="24"/>
           <w:szCs w:val="24"/>
         </w:rPr>
         <w:t xml:space="preserve"> (Jordan needs to create method)</w:t>
@@ -627,6 +641,7 @@
       </w:pPr>
       <w:r>
         <w:rPr>
+          <w:sz w:val="24"/>
           <w:szCs w:val="24"/>
         </w:rPr>
         <w:t>Check year</w:t>
@@ -646,6 +661,7 @@
       </w:pPr>
       <w:r>
         <w:rPr>
+          <w:sz w:val="24"/>
           <w:szCs w:val="24"/>
         </w:rPr>
         <w:t>Increase year range (2015-2020 currently, need to extend to 2100)</w:t>
@@ -713,19 +729,19 @@
           <w:numId w:val="2"/>
         </w:numPr>
         <w:rPr>
-          <w:sz w:val="24"/>
-          <w:szCs w:val="24"/>
-        </w:rPr>
-      </w:pPr>
-      <w:r>
-        <w:rPr>
+          <w:color w:val="00B050"/>
+          <w:sz w:val="24"/>
+          <w:szCs w:val="24"/>
+        </w:rPr>
+      </w:pPr>
+      <w:r>
+        <w:rPr>
+          <w:color w:val="00B050"/>
           <w:sz w:val="24"/>
           <w:szCs w:val="24"/>
         </w:rPr>
         <w:t>Total enrollments file needs a “submit” button</w:t>
       </w:r>
-      <w:bookmarkStart w:id="0" w:name="_GoBack"/>
-      <w:bookmarkEnd w:id="0"/>
     </w:p>
     <w:p>
       <w:pPr>
@@ -779,23 +795,7 @@
           <w:sz w:val="24"/>
           <w:szCs w:val="24"/>
         </w:rPr>
-        <w:t xml:space="preserve">Event driven development and coupling is of the lowest degree because all data is </w:t>
-      </w:r>
-      <w:proofErr w:type="gramStart"/>
-      <w:r>
-        <w:rPr>
-          <w:sz w:val="24"/>
-          <w:szCs w:val="24"/>
-        </w:rPr>
-        <w:t>being</w:t>
-      </w:r>
-      <w:proofErr w:type="gramEnd"/>
-      <w:r>
-        <w:rPr>
-          <w:sz w:val="24"/>
-          <w:szCs w:val="24"/>
-        </w:rPr>
-        <w:t xml:space="preserve"> communicated with the GUI</w:t>
+        <w:t>Event driven development and coupling is of the lowest degree because all data is being communicated with the GUI</w:t>
       </w:r>
       <w:r>
         <w:rPr>
@@ -1399,6 +1399,45 @@
           <w:szCs w:val="24"/>
         </w:rPr>
       </w:pPr>
+      <w:r>
+        <w:rPr>
+          <w:sz w:val="24"/>
+          <w:szCs w:val="24"/>
+        </w:rPr>
+        <w:t>Josh’s concerns with meeting schedule:</w:t>
+      </w:r>
+    </w:p>
+    <w:p>
+      <w:pPr>
+        <w:rPr>
+          <w:sz w:val="24"/>
+          <w:szCs w:val="24"/>
+        </w:rPr>
+      </w:pPr>
+      <w:r>
+        <w:rPr>
+          <w:sz w:val="24"/>
+          <w:szCs w:val="24"/>
+        </w:rPr>
+        <w:tab/>
+        <w:t>10 hours must be put into internship position at work</w:t>
+      </w:r>
+    </w:p>
+    <w:p>
+      <w:pPr>
+        <w:rPr>
+          <w:sz w:val="24"/>
+          <w:szCs w:val="24"/>
+        </w:rPr>
+      </w:pPr>
+      <w:r>
+        <w:rPr>
+          <w:sz w:val="24"/>
+          <w:szCs w:val="24"/>
+        </w:rPr>
+        <w:tab/>
+        <w:t>2 finals on Friday – and parser</w:t>
+      </w:r>
     </w:p>
     <w:sectPr>
       <w:headerReference w:type="default" r:id="rId8"/>
@@ -1455,7 +1494,7 @@
       <w:rPr>
         <w:noProof/>
       </w:rPr>
-      <w:t>2</w:t>
+      <w:t>1</w:t>
     </w:r>
     <w:r>
       <w:fldChar w:fldCharType="end"/>

</xml_diff>

<commit_message>
Updated minutes and added 2 more TODO items. Updated Usermanual to include TODO item that will be needed.
</commit_message>
<xml_diff>
--- a/Documents/Meetings/4_29_2015/29_Minutes.docx
+++ b/Documents/Meetings/4_29_2015/29_Minutes.docx
@@ -548,16 +548,7 @@
           <w:sz w:val="24"/>
           <w:szCs w:val="24"/>
         </w:rPr>
-        <w:t>Swap function &amp; butto</w:t>
-      </w:r>
-      <w:bookmarkStart w:id="0" w:name="_GoBack"/>
-      <w:bookmarkEnd w:id="0"/>
-      <w:r>
-        <w:rPr>
-          <w:sz w:val="24"/>
-          <w:szCs w:val="24"/>
-        </w:rPr>
-        <w:t>n</w:t>
+        <w:t>Swap function &amp; button</w:t>
       </w:r>
     </w:p>
     <w:p>
@@ -617,14 +608,7 @@
           <w:sz w:val="24"/>
           <w:szCs w:val="24"/>
         </w:rPr>
-        <w:t>Limit to two administrative users</w:t>
-      </w:r>
-      <w:r>
-        <w:rPr>
-          <w:sz w:val="24"/>
-          <w:szCs w:val="24"/>
-        </w:rPr>
-        <w:t xml:space="preserve"> (Jordan needs to create method)</w:t>
+        <w:t>Status of scheduler when scheduling</w:t>
       </w:r>
     </w:p>
     <w:p>
@@ -639,12 +623,21 @@
           <w:szCs w:val="24"/>
         </w:rPr>
       </w:pPr>
-      <w:r>
-        <w:rPr>
-          <w:sz w:val="24"/>
-          <w:szCs w:val="24"/>
-        </w:rPr>
-        <w:t>Check year</w:t>
+      <w:bookmarkStart w:id="0" w:name="_GoBack"/>
+      <w:bookmarkEnd w:id="0"/>
+      <w:r>
+        <w:rPr>
+          <w:sz w:val="24"/>
+          <w:szCs w:val="24"/>
+        </w:rPr>
+        <w:t>Limit to two administrative users</w:t>
+      </w:r>
+      <w:r>
+        <w:rPr>
+          <w:sz w:val="24"/>
+          <w:szCs w:val="24"/>
+        </w:rPr>
+        <w:t xml:space="preserve"> (Jordan needs to create method)</w:t>
       </w:r>
     </w:p>
     <w:p>
@@ -655,16 +648,18 @@
           <w:numId w:val="2"/>
         </w:numPr>
         <w:rPr>
-          <w:sz w:val="24"/>
-          <w:szCs w:val="24"/>
-        </w:rPr>
-      </w:pPr>
-      <w:r>
-        <w:rPr>
-          <w:sz w:val="24"/>
-          <w:szCs w:val="24"/>
-        </w:rPr>
-        <w:t>Increase year range (2015-2020 currently, need to extend to 2100)</w:t>
+          <w:color w:val="00B050"/>
+          <w:sz w:val="24"/>
+          <w:szCs w:val="24"/>
+        </w:rPr>
+      </w:pPr>
+      <w:r>
+        <w:rPr>
+          <w:color w:val="00B050"/>
+          <w:sz w:val="24"/>
+          <w:szCs w:val="24"/>
+        </w:rPr>
+        <w:t>Check year</w:t>
       </w:r>
     </w:p>
     <w:p>
@@ -675,30 +670,60 @@
           <w:numId w:val="2"/>
         </w:numPr>
         <w:rPr>
-          <w:sz w:val="24"/>
-          <w:szCs w:val="24"/>
-        </w:rPr>
-      </w:pPr>
-      <w:r>
-        <w:rPr>
-          <w:sz w:val="24"/>
-          <w:szCs w:val="24"/>
-        </w:rPr>
-        <w:t>Deal with o</w:t>
-      </w:r>
-      <w:r>
-        <w:rPr>
-          <w:sz w:val="24"/>
-          <w:szCs w:val="24"/>
-        </w:rPr>
-        <w:t xml:space="preserve">ptional </w:t>
-      </w:r>
-      <w:r>
-        <w:rPr>
-          <w:sz w:val="24"/>
-          <w:szCs w:val="24"/>
-        </w:rPr>
-        <w:t>length of time</w:t>
+          <w:color w:val="00B050"/>
+          <w:sz w:val="24"/>
+          <w:szCs w:val="24"/>
+        </w:rPr>
+      </w:pPr>
+      <w:r>
+        <w:rPr>
+          <w:color w:val="00B050"/>
+          <w:sz w:val="24"/>
+          <w:szCs w:val="24"/>
+        </w:rPr>
+        <w:t>Increase year range (2015-2020 c</w:t>
+      </w:r>
+      <w:r>
+        <w:rPr>
+          <w:color w:val="00B050"/>
+          <w:sz w:val="24"/>
+          <w:szCs w:val="24"/>
+        </w:rPr>
+        <w:t>urrently, need to extend to 2030</w:t>
+      </w:r>
+      <w:r>
+        <w:rPr>
+          <w:color w:val="00B050"/>
+          <w:sz w:val="24"/>
+          <w:szCs w:val="24"/>
+        </w:rPr>
+        <w:t>)</w:t>
+      </w:r>
+      <w:r>
+        <w:rPr>
+          <w:color w:val="00B050"/>
+          <w:sz w:val="24"/>
+          <w:szCs w:val="24"/>
+        </w:rPr>
+        <w:t xml:space="preserve"> [</w:t>
+      </w:r>
+      <w:proofErr w:type="spellStart"/>
+      <w:r>
+        <w:rPr>
+          <w:color w:val="00B050"/>
+          <w:sz w:val="24"/>
+          <w:szCs w:val="24"/>
+        </w:rPr>
+        <w:t>jeff</w:t>
+      </w:r>
+      <w:proofErr w:type="spellEnd"/>
+      <w:r>
+        <w:rPr>
+          <w:color w:val="00B050"/>
+          <w:sz w:val="24"/>
+          <w:szCs w:val="24"/>
+        </w:rPr>
+        <w:t>]</w:t>
       </w:r>
     </w:p>
     <w:p>
@@ -718,7 +743,28 @@
           <w:sz w:val="24"/>
           <w:szCs w:val="24"/>
         </w:rPr>
-        <w:t>Check for the number of login attempts</w:t>
+        <w:t>Deal with o</w:t>
+      </w:r>
+      <w:r>
+        <w:rPr>
+          <w:sz w:val="24"/>
+          <w:szCs w:val="24"/>
+        </w:rPr>
+        <w:t xml:space="preserve">ptional </w:t>
+      </w:r>
+      <w:r>
+        <w:rPr>
+          <w:sz w:val="24"/>
+          <w:szCs w:val="24"/>
+        </w:rPr>
+        <w:t>length of time</w:t>
+      </w:r>
+      <w:r>
+        <w:rPr>
+          <w:sz w:val="24"/>
+          <w:szCs w:val="24"/>
+        </w:rPr>
+        <w:t xml:space="preserve"> for lunch period</w:t>
       </w:r>
     </w:p>
     <w:p>
@@ -729,18 +775,16 @@
           <w:numId w:val="2"/>
         </w:numPr>
         <w:rPr>
-          <w:color w:val="00B050"/>
-          <w:sz w:val="24"/>
-          <w:szCs w:val="24"/>
-        </w:rPr>
-      </w:pPr>
-      <w:r>
-        <w:rPr>
-          <w:color w:val="00B050"/>
-          <w:sz w:val="24"/>
-          <w:szCs w:val="24"/>
-        </w:rPr>
-        <w:t>Total enrollments file needs a “submit” button</w:t>
+          <w:sz w:val="24"/>
+          <w:szCs w:val="24"/>
+        </w:rPr>
+      </w:pPr>
+      <w:r>
+        <w:rPr>
+          <w:sz w:val="24"/>
+          <w:szCs w:val="24"/>
+        </w:rPr>
+        <w:t>Check for the number of login attempts</w:t>
       </w:r>
     </w:p>
     <w:p>
@@ -762,6 +806,28 @@
           <w:sz w:val="24"/>
           <w:szCs w:val="24"/>
         </w:rPr>
+        <w:t>Total enrollments file needs a “submit” button</w:t>
+      </w:r>
+    </w:p>
+    <w:p>
+      <w:pPr>
+        <w:pStyle w:val="ListParagraph"/>
+        <w:numPr>
+          <w:ilvl w:val="0"/>
+          <w:numId w:val="2"/>
+        </w:numPr>
+        <w:rPr>
+          <w:color w:val="00B050"/>
+          <w:sz w:val="24"/>
+          <w:szCs w:val="24"/>
+        </w:rPr>
+      </w:pPr>
+      <w:r>
+        <w:rPr>
+          <w:color w:val="00B050"/>
+          <w:sz w:val="24"/>
+          <w:szCs w:val="24"/>
+        </w:rPr>
         <w:t>Create new global f</w:t>
       </w:r>
       <w:r>
@@ -825,7 +891,6 @@
           <w:sz w:val="24"/>
           <w:szCs w:val="24"/>
         </w:rPr>
-        <w:lastRenderedPageBreak/>
         <w:t>Team discussed plan for the next week.</w:t>
       </w:r>
     </w:p>

</xml_diff>

<commit_message>
Added end time to minutes 2-29. Removed agenda.
</commit_message>
<xml_diff>
--- a/Documents/Meetings/4_29_2015/29_Minutes.docx
+++ b/Documents/Meetings/4_29_2015/29_Minutes.docx
@@ -42,25 +42,66 @@
           <w:sz w:val="24"/>
           <w:szCs w:val="24"/>
         </w:rPr>
-        <w:t xml:space="preserve">Begin </w:t>
-      </w:r>
-      <w:proofErr w:type="gramStart"/>
+        <w:t>Begin Time</w:t>
+      </w:r>
+      <w:r>
+        <w:rPr>
+          <w:sz w:val="24"/>
+          <w:szCs w:val="24"/>
+        </w:rPr>
+        <w:t xml:space="preserve">  :</w:t>
+      </w:r>
+      <w:r>
+        <w:rPr>
+          <w:sz w:val="24"/>
+          <w:szCs w:val="24"/>
+        </w:rPr>
+        <w:t xml:space="preserve"> </w:t>
+      </w:r>
+      <w:r>
+        <w:rPr>
+          <w:sz w:val="24"/>
+          <w:szCs w:val="24"/>
+        </w:rPr>
+        <w:t>1:55</w:t>
+      </w:r>
+      <w:r>
+        <w:rPr>
+          <w:sz w:val="24"/>
+          <w:szCs w:val="24"/>
+        </w:rPr>
+        <w:t>pm</w:t>
+      </w:r>
+    </w:p>
+    <w:p>
+      <w:pPr>
+        <w:rPr>
+          <w:sz w:val="24"/>
+          <w:szCs w:val="24"/>
+        </w:rPr>
+      </w:pPr>
       <w:r>
         <w:rPr>
           <w:b/>
           <w:sz w:val="24"/>
           <w:szCs w:val="24"/>
         </w:rPr>
-        <w:t>Time</w:t>
-      </w:r>
-      <w:r>
-        <w:rPr>
-          <w:sz w:val="24"/>
-          <w:szCs w:val="24"/>
-        </w:rPr>
-        <w:t xml:space="preserve">  :</w:t>
-      </w:r>
-      <w:proofErr w:type="gramEnd"/>
+        <w:t>End Time</w:t>
+      </w:r>
+      <w:r>
+        <w:rPr>
+          <w:sz w:val="24"/>
+          <w:szCs w:val="24"/>
+        </w:rPr>
+        <w:t xml:space="preserve">    </w:t>
+      </w:r>
+      <w:r>
+        <w:rPr>
+          <w:sz w:val="24"/>
+          <w:szCs w:val="24"/>
+        </w:rPr>
+        <w:t xml:space="preserve"> :</w:t>
+      </w:r>
       <w:r>
         <w:rPr>
           <w:sz w:val="24"/>
@@ -73,52 +114,10 @@
           <w:sz w:val="24"/>
           <w:szCs w:val="24"/>
         </w:rPr>
-        <w:t>1:55</w:t>
-      </w:r>
-      <w:r>
-        <w:rPr>
-          <w:sz w:val="24"/>
-          <w:szCs w:val="24"/>
-        </w:rPr>
-        <w:t>pm</w:t>
-      </w:r>
-    </w:p>
-    <w:p>
-      <w:pPr>
-        <w:rPr>
-          <w:sz w:val="24"/>
-          <w:szCs w:val="24"/>
-        </w:rPr>
-      </w:pPr>
-      <w:r>
-        <w:rPr>
-          <w:b/>
-          <w:sz w:val="24"/>
-          <w:szCs w:val="24"/>
-        </w:rPr>
-        <w:t>End Time</w:t>
-      </w:r>
-      <w:r>
-        <w:rPr>
-          <w:sz w:val="24"/>
-          <w:szCs w:val="24"/>
-        </w:rPr>
-        <w:t xml:space="preserve">    </w:t>
-      </w:r>
-      <w:r>
-        <w:rPr>
-          <w:sz w:val="24"/>
-          <w:szCs w:val="24"/>
-        </w:rPr>
-        <w:t xml:space="preserve"> :</w:t>
-      </w:r>
-      <w:r>
-        <w:rPr>
-          <w:sz w:val="24"/>
-          <w:szCs w:val="24"/>
-        </w:rPr>
-        <w:t xml:space="preserve"> </w:t>
-      </w:r>
+        <w:t>4:30pm</w:t>
+      </w:r>
+      <w:bookmarkStart w:id="0" w:name="_GoBack"/>
+      <w:bookmarkEnd w:id="0"/>
     </w:p>
     <w:p>
       <w:pPr>
@@ -189,65 +188,37 @@
           <w:sz w:val="24"/>
           <w:szCs w:val="24"/>
         </w:rPr>
-        <w:t xml:space="preserve">Members </w:t>
-      </w:r>
-      <w:proofErr w:type="gramStart"/>
+        <w:t>Members Present :</w:t>
+      </w:r>
+      <w:r>
+        <w:rPr>
+          <w:sz w:val="24"/>
+          <w:szCs w:val="24"/>
+        </w:rPr>
+        <w:t xml:space="preserve"> Scott Smoke, Riley Smith, Jeffrey Allen</w:t>
+      </w:r>
+      <w:r>
+        <w:rPr>
+          <w:sz w:val="24"/>
+          <w:szCs w:val="24"/>
+        </w:rPr>
+        <w:t>, Joshua Ford (late because of class)</w:t>
+      </w:r>
+    </w:p>
+    <w:p>
+      <w:pPr>
+        <w:rPr>
+          <w:sz w:val="24"/>
+          <w:szCs w:val="24"/>
+        </w:rPr>
+      </w:pPr>
       <w:r>
         <w:rPr>
           <w:b/>
           <w:sz w:val="24"/>
           <w:szCs w:val="24"/>
         </w:rPr>
-        <w:t>Present :</w:t>
-      </w:r>
-      <w:proofErr w:type="gramEnd"/>
-      <w:r>
-        <w:rPr>
-          <w:sz w:val="24"/>
-          <w:szCs w:val="24"/>
-        </w:rPr>
-        <w:t xml:space="preserve"> Scott Smoke, Riley Smith, Jeffrey Allen</w:t>
-      </w:r>
-      <w:r>
-        <w:rPr>
-          <w:sz w:val="24"/>
-          <w:szCs w:val="24"/>
-        </w:rPr>
-        <w:t>, Joshua Ford (late because of class)</w:t>
-      </w:r>
-    </w:p>
-    <w:p>
-      <w:pPr>
-        <w:rPr>
-          <w:sz w:val="24"/>
-          <w:szCs w:val="24"/>
-        </w:rPr>
-      </w:pPr>
-      <w:r>
-        <w:rPr>
-          <w:b/>
-          <w:sz w:val="24"/>
-          <w:szCs w:val="24"/>
-        </w:rPr>
-        <w:t xml:space="preserve">Members </w:t>
-      </w:r>
-      <w:proofErr w:type="gramStart"/>
-      <w:r>
-        <w:rPr>
-          <w:b/>
-          <w:sz w:val="24"/>
-          <w:szCs w:val="24"/>
-        </w:rPr>
-        <w:t>Absent  :</w:t>
-      </w:r>
-      <w:proofErr w:type="gramEnd"/>
-      <w:r>
-        <w:rPr>
-          <w:b/>
-          <w:sz w:val="24"/>
-          <w:szCs w:val="24"/>
-        </w:rPr>
-        <w:t xml:space="preserve"> </w:t>
+        <w:t xml:space="preserve">Members Absent  : </w:t>
       </w:r>
       <w:r>
         <w:rPr>
@@ -623,8 +594,6 @@
           <w:szCs w:val="24"/>
         </w:rPr>
       </w:pPr>
-      <w:bookmarkStart w:id="0" w:name="_GoBack"/>
-      <w:bookmarkEnd w:id="0"/>
       <w:r>
         <w:rPr>
           <w:sz w:val="24"/>
@@ -705,25 +674,7 @@
           <w:sz w:val="24"/>
           <w:szCs w:val="24"/>
         </w:rPr>
-        <w:t xml:space="preserve"> [</w:t>
-      </w:r>
-      <w:proofErr w:type="spellStart"/>
-      <w:r>
-        <w:rPr>
-          <w:color w:val="00B050"/>
-          <w:sz w:val="24"/>
-          <w:szCs w:val="24"/>
-        </w:rPr>
-        <w:t>jeff</w:t>
-      </w:r>
-      <w:proofErr w:type="spellEnd"/>
-      <w:r>
-        <w:rPr>
-          <w:color w:val="00B050"/>
-          <w:sz w:val="24"/>
-          <w:szCs w:val="24"/>
-        </w:rPr>
-        <w:t>]</w:t>
+        <w:t xml:space="preserve"> [jeff]</w:t>
       </w:r>
     </w:p>
     <w:p>
@@ -1062,21 +1013,12 @@
                 <w:szCs w:val="24"/>
               </w:rPr>
             </w:pPr>
-            <w:proofErr w:type="spellStart"/>
             <w:r>
               <w:rPr>
                 <w:sz w:val="24"/>
                 <w:szCs w:val="24"/>
               </w:rPr>
-              <w:t>Thur</w:t>
-            </w:r>
-            <w:proofErr w:type="spellEnd"/>
-            <w:r>
-              <w:rPr>
-                <w:sz w:val="24"/>
-                <w:szCs w:val="24"/>
-              </w:rPr>
-              <w:t xml:space="preserve"> 4/30 </w:t>
+              <w:t xml:space="preserve">Thur 4/30 </w:t>
             </w:r>
           </w:p>
         </w:tc>

</xml_diff>